<commit_message>
Dani added methods and notes
</commit_message>
<xml_diff>
--- a/documents/Research questions and their results.docx
+++ b/documents/Research questions and their results.docx
@@ -62,29 +62,7 @@
           <w:szCs w:val="20"/>
           <w:lang w:val="en-GB"/>
         </w:rPr>
-        <w:t xml:space="preserve">Family: </w:t>
-      </w:r>
-      <w:proofErr w:type="spellStart"/>
-      <w:r>
-        <w:rPr>
-          <w:rFonts w:ascii="Lucida Console" w:hAnsi="Lucida Console" w:cs="Courier New"/>
-          <w:color w:val="000000"/>
-          <w:sz w:val="20"/>
-          <w:szCs w:val="20"/>
-          <w:lang w:val="en-GB"/>
-        </w:rPr>
-        <w:t>zero_one_inflated_beta</w:t>
-      </w:r>
-      <w:proofErr w:type="spellEnd"/>
-      <w:r>
-        <w:rPr>
-          <w:rFonts w:ascii="Lucida Console" w:hAnsi="Lucida Console" w:cs="Courier New"/>
-          <w:color w:val="000000"/>
-          <w:sz w:val="20"/>
-          <w:szCs w:val="20"/>
-          <w:lang w:val="en-GB"/>
-        </w:rPr>
-        <w:t xml:space="preserve"> </w:t>
+        <w:t xml:space="preserve">Family: zero_one_inflated_beta </w:t>
       </w:r>
     </w:p>
     <w:p>
@@ -115,62 +93,28 @@
           <w:color w:val="000000"/>
           <w:sz w:val="20"/>
           <w:szCs w:val="20"/>
-          <w:lang w:val="en-GB"/>
-        </w:rPr>
-      </w:pPr>
-      <w:r>
-        <w:rPr>
-          <w:rFonts w:ascii="Lucida Console" w:hAnsi="Lucida Console" w:cs="Courier New"/>
-          <w:color w:val="000000"/>
-          <w:sz w:val="20"/>
-          <w:szCs w:val="20"/>
-          <w:lang w:val="en-GB"/>
-        </w:rPr>
-        <w:t xml:space="preserve">  Links: mu = logit; phi = identity; </w:t>
-      </w:r>
-      <w:proofErr w:type="spellStart"/>
-      <w:r>
-        <w:rPr>
-          <w:rFonts w:ascii="Lucida Console" w:hAnsi="Lucida Console" w:cs="Courier New"/>
-          <w:color w:val="000000"/>
-          <w:sz w:val="20"/>
-          <w:szCs w:val="20"/>
-          <w:lang w:val="en-GB"/>
-        </w:rPr>
-        <w:t>zoi</w:t>
-      </w:r>
-      <w:proofErr w:type="spellEnd"/>
-      <w:r>
-        <w:rPr>
-          <w:rFonts w:ascii="Lucida Console" w:hAnsi="Lucida Console" w:cs="Courier New"/>
-          <w:color w:val="000000"/>
-          <w:sz w:val="20"/>
-          <w:szCs w:val="20"/>
-          <w:lang w:val="en-GB"/>
-        </w:rPr>
-        <w:t xml:space="preserve"> = identity; </w:t>
-      </w:r>
-      <w:proofErr w:type="spellStart"/>
-      <w:r>
-        <w:rPr>
-          <w:rFonts w:ascii="Lucida Console" w:hAnsi="Lucida Console" w:cs="Courier New"/>
-          <w:color w:val="000000"/>
-          <w:sz w:val="20"/>
-          <w:szCs w:val="20"/>
-          <w:lang w:val="en-GB"/>
-        </w:rPr>
-        <w:t>coi</w:t>
-      </w:r>
-      <w:proofErr w:type="spellEnd"/>
-      <w:r>
-        <w:rPr>
-          <w:rFonts w:ascii="Lucida Console" w:hAnsi="Lucida Console" w:cs="Courier New"/>
-          <w:color w:val="000000"/>
-          <w:sz w:val="20"/>
-          <w:szCs w:val="20"/>
-          <w:lang w:val="en-GB"/>
-        </w:rPr>
-        <w:t xml:space="preserve"> = identity </w:t>
+          <w:lang w:val="it-IT"/>
+        </w:rPr>
+      </w:pPr>
+      <w:r>
+        <w:rPr>
+          <w:rFonts w:ascii="Lucida Console" w:hAnsi="Lucida Console" w:cs="Courier New"/>
+          <w:color w:val="000000"/>
+          <w:sz w:val="20"/>
+          <w:szCs w:val="20"/>
+          <w:lang w:val="en-GB"/>
+        </w:rPr>
+        <w:t xml:space="preserve">  </w:t>
+      </w:r>
+      <w:r>
+        <w:rPr>
+          <w:rFonts w:ascii="Lucida Console" w:hAnsi="Lucida Console" w:cs="Courier New"/>
+          <w:color w:val="000000"/>
+          <w:sz w:val="20"/>
+          <w:szCs w:val="20"/>
+          <w:lang w:val="it-IT"/>
+        </w:rPr>
+        <w:t xml:space="preserve">Links: mu = logit; phi = identity; zoi = identity; coi = identity </w:t>
       </w:r>
     </w:p>
     <w:p>
@@ -212,51 +156,7 @@
           <w:szCs w:val="20"/>
           <w:lang w:val="en-GB"/>
         </w:rPr>
-        <w:t xml:space="preserve">Formula: </w:t>
-      </w:r>
-      <w:proofErr w:type="spellStart"/>
-      <w:r>
-        <w:rPr>
-          <w:rFonts w:ascii="Lucida Console" w:hAnsi="Lucida Console" w:cs="Courier New"/>
-          <w:color w:val="000000"/>
-          <w:sz w:val="20"/>
-          <w:szCs w:val="20"/>
-          <w:lang w:val="en-GB"/>
-        </w:rPr>
-        <w:t>Jtu</w:t>
-      </w:r>
-      <w:proofErr w:type="spellEnd"/>
-      <w:r>
-        <w:rPr>
-          <w:rFonts w:ascii="Lucida Console" w:hAnsi="Lucida Console" w:cs="Courier New"/>
-          <w:color w:val="000000"/>
-          <w:sz w:val="20"/>
-          <w:szCs w:val="20"/>
-          <w:lang w:val="en-GB"/>
-        </w:rPr>
-        <w:t xml:space="preserve"> ~ scaleacc_100 + scalehpd_100 + </w:t>
-      </w:r>
-      <w:proofErr w:type="spellStart"/>
-      <w:r>
-        <w:rPr>
-          <w:rFonts w:ascii="Lucida Console" w:hAnsi="Lucida Console" w:cs="Courier New"/>
-          <w:color w:val="000000"/>
-          <w:sz w:val="20"/>
-          <w:szCs w:val="20"/>
-          <w:lang w:val="en-GB"/>
-        </w:rPr>
-        <w:t>duration_plot</w:t>
-      </w:r>
-      <w:proofErr w:type="spellEnd"/>
-      <w:r>
-        <w:rPr>
-          <w:rFonts w:ascii="Lucida Console" w:hAnsi="Lucida Console" w:cs="Courier New"/>
-          <w:color w:val="000000"/>
-          <w:sz w:val="20"/>
-          <w:szCs w:val="20"/>
-          <w:lang w:val="en-GB"/>
-        </w:rPr>
-        <w:t xml:space="preserve"> + TAXA + (1 | STUDY_ID) </w:t>
+        <w:t xml:space="preserve">Formula: Jtu ~ scaleacc_100 + scalehpd_100 + duration_plot + TAXA + (1 | STUDY_ID) </w:t>
       </w:r>
     </w:p>
     <w:p>
@@ -340,42 +240,8 @@
           <w:szCs w:val="20"/>
           <w:lang w:val="en-GB"/>
         </w:rPr>
-        <w:t xml:space="preserve">Samples: 4 chains, each with </w:t>
-      </w:r>
-      <w:proofErr w:type="spellStart"/>
-      <w:r>
-        <w:rPr>
-          <w:rFonts w:ascii="Lucida Console" w:hAnsi="Lucida Console" w:cs="Courier New"/>
-          <w:color w:val="000000"/>
-          <w:sz w:val="20"/>
-          <w:szCs w:val="20"/>
-          <w:lang w:val="en-GB"/>
-        </w:rPr>
-        <w:t>iter</w:t>
-      </w:r>
-      <w:proofErr w:type="spellEnd"/>
-      <w:r>
-        <w:rPr>
-          <w:rFonts w:ascii="Lucida Console" w:hAnsi="Lucida Console" w:cs="Courier New"/>
-          <w:color w:val="000000"/>
-          <w:sz w:val="20"/>
-          <w:szCs w:val="20"/>
-          <w:lang w:val="en-GB"/>
-        </w:rPr>
-        <w:t xml:space="preserve"> = 4000; warmup = 1000; thin = </w:t>
-      </w:r>
-      <w:proofErr w:type="gramStart"/>
-      <w:r>
-        <w:rPr>
-          <w:rFonts w:ascii="Lucida Console" w:hAnsi="Lucida Console" w:cs="Courier New"/>
-          <w:color w:val="000000"/>
-          <w:sz w:val="20"/>
-          <w:szCs w:val="20"/>
-          <w:lang w:val="en-GB"/>
-        </w:rPr>
-        <w:t>1;</w:t>
-      </w:r>
-      <w:proofErr w:type="gramEnd"/>
+        <w:t>Samples: 4 chains, each with iter = 4000; warmup = 1000; thin = 1;</w:t>
+      </w:r>
     </w:p>
     <w:p>
       <w:pPr>
@@ -574,86 +440,8 @@
           <w:szCs w:val="20"/>
           <w:lang w:val="en-GB"/>
         </w:rPr>
-        <w:t xml:space="preserve">              Estimate </w:t>
-      </w:r>
-      <w:proofErr w:type="spellStart"/>
-      <w:r>
-        <w:rPr>
-          <w:rFonts w:ascii="Lucida Console" w:hAnsi="Lucida Console" w:cs="Courier New"/>
-          <w:color w:val="000000"/>
-          <w:sz w:val="20"/>
-          <w:szCs w:val="20"/>
-          <w:lang w:val="en-GB"/>
-        </w:rPr>
-        <w:t>Est.Error</w:t>
-      </w:r>
-      <w:proofErr w:type="spellEnd"/>
-      <w:r>
-        <w:rPr>
-          <w:rFonts w:ascii="Lucida Console" w:hAnsi="Lucida Console" w:cs="Courier New"/>
-          <w:color w:val="000000"/>
-          <w:sz w:val="20"/>
-          <w:szCs w:val="20"/>
-          <w:lang w:val="en-GB"/>
-        </w:rPr>
-        <w:t xml:space="preserve"> l-95% CI u-95% CI </w:t>
-      </w:r>
-      <w:proofErr w:type="spellStart"/>
-      <w:r>
-        <w:rPr>
-          <w:rFonts w:ascii="Lucida Console" w:hAnsi="Lucida Console" w:cs="Courier New"/>
-          <w:color w:val="000000"/>
-          <w:sz w:val="20"/>
-          <w:szCs w:val="20"/>
-          <w:lang w:val="en-GB"/>
-        </w:rPr>
-        <w:t>Rhat</w:t>
-      </w:r>
-      <w:proofErr w:type="spellEnd"/>
-      <w:r>
-        <w:rPr>
-          <w:rFonts w:ascii="Lucida Console" w:hAnsi="Lucida Console" w:cs="Courier New"/>
-          <w:color w:val="000000"/>
-          <w:sz w:val="20"/>
-          <w:szCs w:val="20"/>
-          <w:lang w:val="en-GB"/>
-        </w:rPr>
-        <w:t xml:space="preserve"> </w:t>
-      </w:r>
-      <w:proofErr w:type="spellStart"/>
-      <w:r>
-        <w:rPr>
-          <w:rFonts w:ascii="Lucida Console" w:hAnsi="Lucida Console" w:cs="Courier New"/>
-          <w:color w:val="000000"/>
-          <w:sz w:val="20"/>
-          <w:szCs w:val="20"/>
-          <w:lang w:val="en-GB"/>
-        </w:rPr>
-        <w:t>Bulk_ESS</w:t>
-      </w:r>
-      <w:proofErr w:type="spellEnd"/>
-      <w:r>
-        <w:rPr>
-          <w:rFonts w:ascii="Lucida Console" w:hAnsi="Lucida Console" w:cs="Courier New"/>
-          <w:color w:val="000000"/>
-          <w:sz w:val="20"/>
-          <w:szCs w:val="20"/>
-          <w:lang w:val="en-GB"/>
-        </w:rPr>
-        <w:t xml:space="preserve"> </w:t>
-      </w:r>
-      <w:proofErr w:type="spellStart"/>
-      <w:r>
-        <w:rPr>
-          <w:rFonts w:ascii="Lucida Console" w:hAnsi="Lucida Console" w:cs="Courier New"/>
-          <w:color w:val="000000"/>
-          <w:sz w:val="20"/>
-          <w:szCs w:val="20"/>
-          <w:lang w:val="en-GB"/>
-        </w:rPr>
-        <w:t>Tail_ESS</w:t>
-      </w:r>
-      <w:proofErr w:type="spellEnd"/>
+        <w:t xml:space="preserve">              Estimate Est.Error l-95% CI u-95% CI Rhat Bulk_ESS Tail_ESS</w:t>
+      </w:r>
     </w:p>
     <w:p>
       <w:pPr>
@@ -686,39 +474,15 @@
           <w:lang w:val="en-GB"/>
         </w:rPr>
       </w:pPr>
-      <w:proofErr w:type="spellStart"/>
-      <w:proofErr w:type="gramStart"/>
-      <w:r>
-        <w:rPr>
-          <w:rFonts w:ascii="Lucida Console" w:hAnsi="Lucida Console" w:cs="Courier New"/>
-          <w:color w:val="000000"/>
-          <w:sz w:val="20"/>
-          <w:szCs w:val="20"/>
-          <w:lang w:val="en-GB"/>
-        </w:rPr>
-        <w:t>sd</w:t>
-      </w:r>
-      <w:proofErr w:type="spellEnd"/>
-      <w:r>
-        <w:rPr>
-          <w:rFonts w:ascii="Lucida Console" w:hAnsi="Lucida Console" w:cs="Courier New"/>
-          <w:color w:val="000000"/>
-          <w:sz w:val="20"/>
-          <w:szCs w:val="20"/>
-          <w:lang w:val="en-GB"/>
-        </w:rPr>
-        <w:t>(</w:t>
-      </w:r>
-      <w:proofErr w:type="gramEnd"/>
-      <w:r>
-        <w:rPr>
-          <w:rFonts w:ascii="Lucida Console" w:hAnsi="Lucida Console" w:cs="Courier New"/>
-          <w:color w:val="000000"/>
-          <w:sz w:val="20"/>
-          <w:szCs w:val="20"/>
-          <w:lang w:val="en-GB"/>
-        </w:rPr>
-        <w:t>Intercept)     0.67      0.07     0.55     0.83 1.00     2081     3894</w:t>
+      <w:r>
+        <w:rPr>
+          <w:rFonts w:ascii="Lucida Console" w:hAnsi="Lucida Console" w:cs="Courier New"/>
+          <w:color w:val="000000"/>
+          <w:sz w:val="20"/>
+          <w:szCs w:val="20"/>
+          <w:lang w:val="en-GB"/>
+        </w:rPr>
+        <w:t>sd(Intercept)     0.67      0.07     0.55     0.83 1.00     2081     3894</w:t>
       </w:r>
     </w:p>
     <w:p>
@@ -823,62 +587,28 @@
           <w:color w:val="000000"/>
           <w:sz w:val="20"/>
           <w:szCs w:val="20"/>
-          <w:lang w:val="en-GB"/>
-        </w:rPr>
-      </w:pPr>
-      <w:r>
-        <w:rPr>
-          <w:rFonts w:ascii="Lucida Console" w:hAnsi="Lucida Console" w:cs="Courier New"/>
-          <w:color w:val="000000"/>
-          <w:sz w:val="20"/>
-          <w:szCs w:val="20"/>
-          <w:lang w:val="en-GB"/>
-        </w:rPr>
-        <w:t xml:space="preserve">                             Estimate </w:t>
-      </w:r>
-      <w:proofErr w:type="spellStart"/>
-      <w:r>
-        <w:rPr>
-          <w:rFonts w:ascii="Lucida Console" w:hAnsi="Lucida Console" w:cs="Courier New"/>
-          <w:color w:val="000000"/>
-          <w:sz w:val="20"/>
-          <w:szCs w:val="20"/>
-          <w:lang w:val="en-GB"/>
-        </w:rPr>
-        <w:t>Est.Error</w:t>
-      </w:r>
-      <w:proofErr w:type="spellEnd"/>
-      <w:r>
-        <w:rPr>
-          <w:rFonts w:ascii="Lucida Console" w:hAnsi="Lucida Console" w:cs="Courier New"/>
-          <w:color w:val="000000"/>
-          <w:sz w:val="20"/>
-          <w:szCs w:val="20"/>
-          <w:lang w:val="en-GB"/>
-        </w:rPr>
-        <w:t xml:space="preserve"> l-95% CI u-95% CI </w:t>
-      </w:r>
-      <w:proofErr w:type="spellStart"/>
-      <w:r>
-        <w:rPr>
-          <w:rFonts w:ascii="Lucida Console" w:hAnsi="Lucida Console" w:cs="Courier New"/>
-          <w:color w:val="000000"/>
-          <w:sz w:val="20"/>
-          <w:szCs w:val="20"/>
-          <w:lang w:val="en-GB"/>
-        </w:rPr>
-        <w:t>Rhat</w:t>
-      </w:r>
-      <w:proofErr w:type="spellEnd"/>
-      <w:r>
-        <w:rPr>
-          <w:rFonts w:ascii="Lucida Console" w:hAnsi="Lucida Console" w:cs="Courier New"/>
-          <w:color w:val="000000"/>
-          <w:sz w:val="20"/>
-          <w:szCs w:val="20"/>
-          <w:lang w:val="en-GB"/>
-        </w:rPr>
-        <w:t xml:space="preserve"> </w:t>
+          <w:lang w:val="it-IT"/>
+        </w:rPr>
+      </w:pPr>
+      <w:r>
+        <w:rPr>
+          <w:rFonts w:ascii="Lucida Console" w:hAnsi="Lucida Console" w:cs="Courier New"/>
+          <w:color w:val="000000"/>
+          <w:sz w:val="20"/>
+          <w:szCs w:val="20"/>
+          <w:lang w:val="en-GB"/>
+        </w:rPr>
+        <w:t xml:space="preserve">                             </w:t>
+      </w:r>
+      <w:r>
+        <w:rPr>
+          <w:rFonts w:ascii="Lucida Console" w:hAnsi="Lucida Console" w:cs="Courier New"/>
+          <w:color w:val="000000"/>
+          <w:sz w:val="20"/>
+          <w:szCs w:val="20"/>
+          <w:lang w:val="it-IT"/>
+        </w:rPr>
+        <w:t xml:space="preserve">Estimate Est.Error l-95% CI u-95% CI Rhat </w:t>
       </w:r>
     </w:p>
     <w:p>
@@ -1038,27 +768,15 @@
           <w:lang w:val="en-GB"/>
         </w:rPr>
       </w:pPr>
-      <w:proofErr w:type="spellStart"/>
-      <w:r>
-        <w:rPr>
-          <w:rFonts w:ascii="Lucida Console" w:hAnsi="Lucida Console" w:cs="Courier New"/>
-          <w:color w:val="000000"/>
-          <w:sz w:val="20"/>
-          <w:szCs w:val="20"/>
-          <w:lang w:val="en-GB"/>
-        </w:rPr>
-        <w:t>duration_plot</w:t>
-      </w:r>
-      <w:proofErr w:type="spellEnd"/>
-      <w:r>
-        <w:rPr>
-          <w:rFonts w:ascii="Lucida Console" w:hAnsi="Lucida Console" w:cs="Courier New"/>
-          <w:color w:val="000000"/>
-          <w:sz w:val="20"/>
-          <w:szCs w:val="20"/>
-          <w:lang w:val="en-GB"/>
-        </w:rPr>
-        <w:t xml:space="preserve">                    0.02      0.00     0.01     0.02 1.00    13847    10892</w:t>
+      <w:r>
+        <w:rPr>
+          <w:rFonts w:ascii="Lucida Console" w:hAnsi="Lucida Console" w:cs="Courier New"/>
+          <w:color w:val="000000"/>
+          <w:sz w:val="20"/>
+          <w:szCs w:val="20"/>
+          <w:lang w:val="en-GB"/>
+        </w:rPr>
+        <w:t>duration_plot                    0.02      0.00     0.01     0.02 1.00    13847    10892</w:t>
       </w:r>
     </w:p>
     <w:p>
@@ -1092,27 +810,15 @@
           <w:lang w:val="en-GB"/>
         </w:rPr>
       </w:pPr>
-      <w:proofErr w:type="spellStart"/>
-      <w:r>
-        <w:rPr>
-          <w:rFonts w:ascii="Lucida Console" w:hAnsi="Lucida Console" w:cs="Courier New"/>
-          <w:color w:val="000000"/>
-          <w:sz w:val="20"/>
-          <w:szCs w:val="20"/>
-          <w:lang w:val="en-GB"/>
-        </w:rPr>
-        <w:t>TAXAMammals</w:t>
-      </w:r>
-      <w:proofErr w:type="spellEnd"/>
-      <w:r>
-        <w:rPr>
-          <w:rFonts w:ascii="Lucida Console" w:hAnsi="Lucida Console" w:cs="Courier New"/>
-          <w:color w:val="000000"/>
-          <w:sz w:val="20"/>
-          <w:szCs w:val="20"/>
-          <w:lang w:val="en-GB"/>
-        </w:rPr>
-        <w:t xml:space="preserve">                      0.78      0.34     0.11     1.45 1.00     1925     3266</w:t>
+      <w:r>
+        <w:rPr>
+          <w:rFonts w:ascii="Lucida Console" w:hAnsi="Lucida Console" w:cs="Courier New"/>
+          <w:color w:val="000000"/>
+          <w:sz w:val="20"/>
+          <w:szCs w:val="20"/>
+          <w:lang w:val="en-GB"/>
+        </w:rPr>
+        <w:t>TAXAMammals                      0.78      0.34     0.11     1.45 1.00     1925     3266</w:t>
       </w:r>
     </w:p>
     <w:p>
@@ -1146,27 +852,15 @@
           <w:lang w:val="en-GB"/>
         </w:rPr>
       </w:pPr>
-      <w:proofErr w:type="spellStart"/>
-      <w:r>
-        <w:rPr>
-          <w:rFonts w:ascii="Lucida Console" w:hAnsi="Lucida Console" w:cs="Courier New"/>
-          <w:color w:val="000000"/>
-          <w:sz w:val="20"/>
-          <w:szCs w:val="20"/>
-          <w:lang w:val="en-GB"/>
-        </w:rPr>
-        <w:t>TAXATerrestrialinvertebrates</w:t>
-      </w:r>
-      <w:proofErr w:type="spellEnd"/>
-      <w:r>
-        <w:rPr>
-          <w:rFonts w:ascii="Lucida Console" w:hAnsi="Lucida Console" w:cs="Courier New"/>
-          <w:color w:val="000000"/>
-          <w:sz w:val="20"/>
-          <w:szCs w:val="20"/>
-          <w:lang w:val="en-GB"/>
-        </w:rPr>
-        <w:t xml:space="preserve">     1.02      0.34     0.35     1.69 1.00     1738     3652</w:t>
+      <w:r>
+        <w:rPr>
+          <w:rFonts w:ascii="Lucida Console" w:hAnsi="Lucida Console" w:cs="Courier New"/>
+          <w:color w:val="000000"/>
+          <w:sz w:val="20"/>
+          <w:szCs w:val="20"/>
+          <w:lang w:val="en-GB"/>
+        </w:rPr>
+        <w:t>TAXATerrestrialinvertebrates     1.02      0.34     0.35     1.69 1.00     1738     3652</w:t>
       </w:r>
     </w:p>
     <w:p>
@@ -1200,27 +894,15 @@
           <w:lang w:val="en-GB"/>
         </w:rPr>
       </w:pPr>
-      <w:proofErr w:type="spellStart"/>
-      <w:r>
-        <w:rPr>
-          <w:rFonts w:ascii="Lucida Console" w:hAnsi="Lucida Console" w:cs="Courier New"/>
-          <w:color w:val="000000"/>
-          <w:sz w:val="20"/>
-          <w:szCs w:val="20"/>
-          <w:lang w:val="en-GB"/>
-        </w:rPr>
-        <w:t>TAXATerrestrialplants</w:t>
-      </w:r>
-      <w:proofErr w:type="spellEnd"/>
-      <w:r>
-        <w:rPr>
-          <w:rFonts w:ascii="Lucida Console" w:hAnsi="Lucida Console" w:cs="Courier New"/>
-          <w:color w:val="000000"/>
-          <w:sz w:val="20"/>
-          <w:szCs w:val="20"/>
-          <w:lang w:val="en-GB"/>
-        </w:rPr>
-        <w:t xml:space="preserve">            0.03      0.27    -0.48     0.55 1.00     1409     2987</w:t>
+      <w:r>
+        <w:rPr>
+          <w:rFonts w:ascii="Lucida Console" w:hAnsi="Lucida Console" w:cs="Courier New"/>
+          <w:color w:val="000000"/>
+          <w:sz w:val="20"/>
+          <w:szCs w:val="20"/>
+          <w:lang w:val="en-GB"/>
+        </w:rPr>
+        <w:t>TAXATerrestrialplants            0.03      0.27    -0.48     0.55 1.00     1409     2987</w:t>
       </w:r>
     </w:p>
     <w:p>
@@ -1336,86 +1018,8 @@
           <w:szCs w:val="20"/>
           <w:lang w:val="en-GB"/>
         </w:rPr>
-        <w:t xml:space="preserve">    Estimate </w:t>
-      </w:r>
-      <w:proofErr w:type="spellStart"/>
-      <w:r>
-        <w:rPr>
-          <w:rFonts w:ascii="Lucida Console" w:hAnsi="Lucida Console" w:cs="Courier New"/>
-          <w:color w:val="000000"/>
-          <w:sz w:val="20"/>
-          <w:szCs w:val="20"/>
-          <w:lang w:val="en-GB"/>
-        </w:rPr>
-        <w:t>Est.Error</w:t>
-      </w:r>
-      <w:proofErr w:type="spellEnd"/>
-      <w:r>
-        <w:rPr>
-          <w:rFonts w:ascii="Lucida Console" w:hAnsi="Lucida Console" w:cs="Courier New"/>
-          <w:color w:val="000000"/>
-          <w:sz w:val="20"/>
-          <w:szCs w:val="20"/>
-          <w:lang w:val="en-GB"/>
-        </w:rPr>
-        <w:t xml:space="preserve"> l-95% CI u-95% CI </w:t>
-      </w:r>
-      <w:proofErr w:type="spellStart"/>
-      <w:r>
-        <w:rPr>
-          <w:rFonts w:ascii="Lucida Console" w:hAnsi="Lucida Console" w:cs="Courier New"/>
-          <w:color w:val="000000"/>
-          <w:sz w:val="20"/>
-          <w:szCs w:val="20"/>
-          <w:lang w:val="en-GB"/>
-        </w:rPr>
-        <w:t>Rhat</w:t>
-      </w:r>
-      <w:proofErr w:type="spellEnd"/>
-      <w:r>
-        <w:rPr>
-          <w:rFonts w:ascii="Lucida Console" w:hAnsi="Lucida Console" w:cs="Courier New"/>
-          <w:color w:val="000000"/>
-          <w:sz w:val="20"/>
-          <w:szCs w:val="20"/>
-          <w:lang w:val="en-GB"/>
-        </w:rPr>
-        <w:t xml:space="preserve"> </w:t>
-      </w:r>
-      <w:proofErr w:type="spellStart"/>
-      <w:r>
-        <w:rPr>
-          <w:rFonts w:ascii="Lucida Console" w:hAnsi="Lucida Console" w:cs="Courier New"/>
-          <w:color w:val="000000"/>
-          <w:sz w:val="20"/>
-          <w:szCs w:val="20"/>
-          <w:lang w:val="en-GB"/>
-        </w:rPr>
-        <w:t>Bulk_ESS</w:t>
-      </w:r>
-      <w:proofErr w:type="spellEnd"/>
-      <w:r>
-        <w:rPr>
-          <w:rFonts w:ascii="Lucida Console" w:hAnsi="Lucida Console" w:cs="Courier New"/>
-          <w:color w:val="000000"/>
-          <w:sz w:val="20"/>
-          <w:szCs w:val="20"/>
-          <w:lang w:val="en-GB"/>
-        </w:rPr>
-        <w:t xml:space="preserve"> </w:t>
-      </w:r>
-      <w:proofErr w:type="spellStart"/>
-      <w:r>
-        <w:rPr>
-          <w:rFonts w:ascii="Lucida Console" w:hAnsi="Lucida Console" w:cs="Courier New"/>
-          <w:color w:val="000000"/>
-          <w:sz w:val="20"/>
-          <w:szCs w:val="20"/>
-          <w:lang w:val="en-GB"/>
-        </w:rPr>
-        <w:t>Tail_ESS</w:t>
-      </w:r>
-      <w:proofErr w:type="spellEnd"/>
+        <w:t xml:space="preserve">    Estimate Est.Error l-95% CI u-95% CI Rhat Bulk_ESS Tail_ESS</w:t>
+      </w:r>
     </w:p>
     <w:p>
       <w:pPr>
@@ -1490,27 +1094,15 @@
           <w:lang w:val="en-GB"/>
         </w:rPr>
       </w:pPr>
-      <w:proofErr w:type="spellStart"/>
-      <w:r>
-        <w:rPr>
-          <w:rFonts w:ascii="Lucida Console" w:hAnsi="Lucida Console" w:cs="Courier New"/>
-          <w:color w:val="000000"/>
-          <w:sz w:val="20"/>
-          <w:szCs w:val="20"/>
-          <w:lang w:val="en-GB"/>
-        </w:rPr>
-        <w:t>zoi</w:t>
-      </w:r>
-      <w:proofErr w:type="spellEnd"/>
-      <w:r>
-        <w:rPr>
-          <w:rFonts w:ascii="Lucida Console" w:hAnsi="Lucida Console" w:cs="Courier New"/>
-          <w:color w:val="000000"/>
-          <w:sz w:val="20"/>
-          <w:szCs w:val="20"/>
-          <w:lang w:val="en-GB"/>
-        </w:rPr>
-        <w:t xml:space="preserve">     0.43      0.01     0.42     0.45 1.00    18031     8471</w:t>
+      <w:r>
+        <w:rPr>
+          <w:rFonts w:ascii="Lucida Console" w:hAnsi="Lucida Console" w:cs="Courier New"/>
+          <w:color w:val="000000"/>
+          <w:sz w:val="20"/>
+          <w:szCs w:val="20"/>
+          <w:lang w:val="en-GB"/>
+        </w:rPr>
+        <w:t>zoi     0.43      0.01     0.42     0.45 1.00    18031     8471</w:t>
       </w:r>
     </w:p>
     <w:p>
@@ -1544,27 +1136,15 @@
           <w:lang w:val="en-GB"/>
         </w:rPr>
       </w:pPr>
-      <w:proofErr w:type="spellStart"/>
-      <w:r>
-        <w:rPr>
-          <w:rFonts w:ascii="Lucida Console" w:hAnsi="Lucida Console" w:cs="Courier New"/>
-          <w:color w:val="000000"/>
-          <w:sz w:val="20"/>
-          <w:szCs w:val="20"/>
-          <w:lang w:val="en-GB"/>
-        </w:rPr>
-        <w:t>coi</w:t>
-      </w:r>
-      <w:proofErr w:type="spellEnd"/>
-      <w:r>
-        <w:rPr>
-          <w:rFonts w:ascii="Lucida Console" w:hAnsi="Lucida Console" w:cs="Courier New"/>
-          <w:color w:val="000000"/>
-          <w:sz w:val="20"/>
-          <w:szCs w:val="20"/>
-          <w:lang w:val="en-GB"/>
-        </w:rPr>
-        <w:t xml:space="preserve">     0.16      0.01     0.14     0.17 1.00    18058     8944</w:t>
+      <w:r>
+        <w:rPr>
+          <w:rFonts w:ascii="Lucida Console" w:hAnsi="Lucida Console" w:cs="Courier New"/>
+          <w:color w:val="000000"/>
+          <w:sz w:val="20"/>
+          <w:szCs w:val="20"/>
+          <w:lang w:val="en-GB"/>
+        </w:rPr>
+        <w:t>coi     0.16      0.01     0.14     0.17 1.00    18058     8944</w:t>
       </w:r>
     </w:p>
     <w:p>
@@ -1638,51 +1218,7 @@
           <w:szCs w:val="20"/>
           <w:lang w:val="en-GB"/>
         </w:rPr>
-        <w:t xml:space="preserve">Samples were drawn using </w:t>
-      </w:r>
-      <w:proofErr w:type="gramStart"/>
-      <w:r>
-        <w:rPr>
-          <w:rFonts w:ascii="Lucida Console" w:hAnsi="Lucida Console" w:cs="Courier New"/>
-          <w:color w:val="000000"/>
-          <w:sz w:val="20"/>
-          <w:szCs w:val="20"/>
-          <w:lang w:val="en-GB"/>
-        </w:rPr>
-        <w:t>sampling(</w:t>
-      </w:r>
-      <w:proofErr w:type="gramEnd"/>
-      <w:r>
-        <w:rPr>
-          <w:rFonts w:ascii="Lucida Console" w:hAnsi="Lucida Console" w:cs="Courier New"/>
-          <w:color w:val="000000"/>
-          <w:sz w:val="20"/>
-          <w:szCs w:val="20"/>
-          <w:lang w:val="en-GB"/>
-        </w:rPr>
-        <w:t xml:space="preserve">NUTS). For each parameter, </w:t>
-      </w:r>
-      <w:proofErr w:type="spellStart"/>
-      <w:r>
-        <w:rPr>
-          <w:rFonts w:ascii="Lucida Console" w:hAnsi="Lucida Console" w:cs="Courier New"/>
-          <w:color w:val="000000"/>
-          <w:sz w:val="20"/>
-          <w:szCs w:val="20"/>
-          <w:lang w:val="en-GB"/>
-        </w:rPr>
-        <w:t>Eff.Sample</w:t>
-      </w:r>
-      <w:proofErr w:type="spellEnd"/>
-      <w:r>
-        <w:rPr>
-          <w:rFonts w:ascii="Lucida Console" w:hAnsi="Lucida Console" w:cs="Courier New"/>
-          <w:color w:val="000000"/>
-          <w:sz w:val="20"/>
-          <w:szCs w:val="20"/>
-          <w:lang w:val="en-GB"/>
-        </w:rPr>
-        <w:t xml:space="preserve"> </w:t>
+        <w:t xml:space="preserve">Samples were drawn using sampling(NUTS). For each parameter, Eff.Sample </w:t>
       </w:r>
     </w:p>
     <w:p>
@@ -1724,51 +1260,7 @@
           <w:szCs w:val="20"/>
           <w:lang w:val="en-GB"/>
         </w:rPr>
-        <w:t xml:space="preserve">is a crude measure of effective sample size, and </w:t>
-      </w:r>
-      <w:proofErr w:type="spellStart"/>
-      <w:r>
-        <w:rPr>
-          <w:rFonts w:ascii="Lucida Console" w:hAnsi="Lucida Console" w:cs="Courier New"/>
-          <w:color w:val="000000"/>
-          <w:sz w:val="20"/>
-          <w:szCs w:val="20"/>
-          <w:lang w:val="en-GB"/>
-        </w:rPr>
-        <w:t>Rhat</w:t>
-      </w:r>
-      <w:proofErr w:type="spellEnd"/>
-      <w:r>
-        <w:rPr>
-          <w:rFonts w:ascii="Lucida Console" w:hAnsi="Lucida Console" w:cs="Courier New"/>
-          <w:color w:val="000000"/>
-          <w:sz w:val="20"/>
-          <w:szCs w:val="20"/>
-          <w:lang w:val="en-GB"/>
-        </w:rPr>
-        <w:t xml:space="preserve"> is the </w:t>
-      </w:r>
-      <w:proofErr w:type="gramStart"/>
-      <w:r>
-        <w:rPr>
-          <w:rFonts w:ascii="Lucida Console" w:hAnsi="Lucida Console" w:cs="Courier New"/>
-          <w:color w:val="000000"/>
-          <w:sz w:val="20"/>
-          <w:szCs w:val="20"/>
-          <w:lang w:val="en-GB"/>
-        </w:rPr>
-        <w:t>potential</w:t>
-      </w:r>
-      <w:proofErr w:type="gramEnd"/>
-      <w:r>
-        <w:rPr>
-          <w:rFonts w:ascii="Lucida Console" w:hAnsi="Lucida Console" w:cs="Courier New"/>
-          <w:color w:val="000000"/>
-          <w:sz w:val="20"/>
-          <w:szCs w:val="20"/>
-          <w:lang w:val="en-GB"/>
-        </w:rPr>
-        <w:t xml:space="preserve"> </w:t>
+        <w:t xml:space="preserve">is a crude measure of effective sample size, and Rhat is the potential </w:t>
       </w:r>
     </w:p>
     <w:p>
@@ -1810,29 +1302,7 @@
           <w:szCs w:val="20"/>
           <w:lang w:val="en-GB"/>
         </w:rPr>
-        <w:t xml:space="preserve">scale reduction factor on split chains (at convergence, </w:t>
-      </w:r>
-      <w:proofErr w:type="spellStart"/>
-      <w:r>
-        <w:rPr>
-          <w:rFonts w:ascii="Lucida Console" w:hAnsi="Lucida Console" w:cs="Courier New"/>
-          <w:color w:val="000000"/>
-          <w:sz w:val="20"/>
-          <w:szCs w:val="20"/>
-          <w:lang w:val="en-GB"/>
-        </w:rPr>
-        <w:t>Rhat</w:t>
-      </w:r>
-      <w:proofErr w:type="spellEnd"/>
-      <w:r>
-        <w:rPr>
-          <w:rFonts w:ascii="Lucida Console" w:hAnsi="Lucida Console" w:cs="Courier New"/>
-          <w:color w:val="000000"/>
-          <w:sz w:val="20"/>
-          <w:szCs w:val="20"/>
-          <w:lang w:val="en-GB"/>
-        </w:rPr>
-        <w:t xml:space="preserve"> = 1).</w:t>
+        <w:t>scale reduction factor on split chains (at convergence, Rhat = 1).</w:t>
       </w:r>
     </w:p>
     <w:p>
@@ -1921,7 +1391,19 @@
         <w:rPr>
           <w:lang w:val="en-GB"/>
         </w:rPr>
-        <w:t xml:space="preserve">Contrary to my predictions, I found that temporal turnover has decreased as accessibility is increasing across the 5787 time-series surveyed (slope = -1.05, CI = -1.59 to -0.51, Figure 1, see Table 1 for more model outputs). On average, for every 10% increase in accessibility, turnover </w:t>
+        <w:t xml:space="preserve">Contrary to my predictions, I found that temporal turnover decreased </w:t>
+      </w:r>
+      <w:r>
+        <w:rPr>
+          <w:lang w:val="en-GB"/>
+        </w:rPr>
+        <w:t>with higher accessibility</w:t>
+      </w:r>
+      <w:r>
+        <w:rPr>
+          <w:lang w:val="en-GB"/>
+        </w:rPr>
+        <w:t xml:space="preserve"> across the 5787 time-series surveyed (slope = -1.05, CI = -1.59 to -0.51, Figure 1, see Table 1 for more model outputs). On average, for every 10% increase in accessibility, turnover </w:t>
       </w:r>
       <w:r>
         <w:rPr>
@@ -2493,19 +1975,7 @@
         <w:rPr>
           <w:lang w:val="en-GB"/>
         </w:rPr>
-        <w:t>Facet: low, middle, high human population density (</w:t>
-      </w:r>
-      <w:r>
-        <w:rPr>
-          <w:lang w:val="en-GB"/>
-        </w:rPr>
-        <w:t>values</w:t>
-      </w:r>
-      <w:r>
-        <w:rPr>
-          <w:lang w:val="en-GB"/>
-        </w:rPr>
-        <w:t>)</w:t>
+        <w:t>Facet: low, middle, high human population density (values)</w:t>
       </w:r>
     </w:p>
     <w:p>

</xml_diff>